<commit_message>
al parecer ya esta listo, toca testear para ver errores
</commit_message>
<xml_diff>
--- a/1er prototipo entrega final/Criterios de entrega.docx
+++ b/1er prototipo entrega final/Criterios de entrega.docx
@@ -1242,14 +1242,16 @@
           <w:color w:val="EA90FF"/>
           <w:sz w:val="25"/>
           <w:szCs w:val="25"/>
-        </w:rPr>
-      </w:pPr>
-      <w:r>
-        <w:rPr>
-          <w:rFonts w:ascii="DM Sans" w:hAnsi="DM Sans"/>
-          <w:color w:val="000000"/>
-          <w:sz w:val="25"/>
-          <w:szCs w:val="25"/>
+          <w:highlight w:val="yellow"/>
+        </w:rPr>
+      </w:pPr>
+      <w:r>
+        <w:rPr>
+          <w:rFonts w:ascii="DM Sans" w:hAnsi="DM Sans"/>
+          <w:color w:val="000000"/>
+          <w:sz w:val="25"/>
+          <w:szCs w:val="25"/>
+          <w:highlight w:val="yellow"/>
         </w:rPr>
         <w:t xml:space="preserve">Además, agregar al </w:t>
       </w:r>
@@ -1260,6 +1262,7 @@
           <w:color w:val="000000"/>
           <w:sz w:val="25"/>
           <w:szCs w:val="25"/>
+          <w:highlight w:val="yellow"/>
         </w:rPr>
         <w:t>router</w:t>
       </w:r>
@@ -1270,6 +1273,7 @@
           <w:color w:val="000000"/>
           <w:sz w:val="25"/>
           <w:szCs w:val="25"/>
+          <w:highlight w:val="yellow"/>
         </w:rPr>
         <w:t xml:space="preserve"> de </w:t>
       </w:r>
@@ -1280,6 +1284,7 @@
           <w:color w:val="000000"/>
           <w:sz w:val="25"/>
           <w:szCs w:val="25"/>
+          <w:highlight w:val="yellow"/>
         </w:rPr>
         <w:t>carts</w:t>
       </w:r>
@@ -1290,6 +1295,7 @@
           <w:color w:val="000000"/>
           <w:sz w:val="25"/>
           <w:szCs w:val="25"/>
+          <w:highlight w:val="yellow"/>
         </w:rPr>
         <w:t xml:space="preserve"> los siguientes </w:t>
       </w:r>
@@ -1300,6 +1306,7 @@
           <w:color w:val="000000"/>
           <w:sz w:val="25"/>
           <w:szCs w:val="25"/>
+          <w:highlight w:val="yellow"/>
         </w:rPr>
         <w:t>endpoints</w:t>
       </w:r>
@@ -1310,6 +1317,7 @@
           <w:color w:val="000000"/>
           <w:sz w:val="25"/>
           <w:szCs w:val="25"/>
+          <w:highlight w:val="yellow"/>
         </w:rPr>
         <w:t>:</w:t>
       </w:r>
@@ -1328,14 +1336,16 @@
           <w:color w:val="000000"/>
           <w:sz w:val="25"/>
           <w:szCs w:val="25"/>
-        </w:rPr>
-      </w:pPr>
-      <w:r>
-        <w:rPr>
-          <w:rFonts w:ascii="DM Sans" w:hAnsi="DM Sans"/>
-          <w:color w:val="000000"/>
-          <w:sz w:val="25"/>
-          <w:szCs w:val="25"/>
+          <w:highlight w:val="yellow"/>
+        </w:rPr>
+      </w:pPr>
+      <w:r>
+        <w:rPr>
+          <w:rFonts w:ascii="DM Sans" w:hAnsi="DM Sans"/>
+          <w:color w:val="000000"/>
+          <w:sz w:val="25"/>
+          <w:szCs w:val="25"/>
+          <w:highlight w:val="yellow"/>
         </w:rPr>
         <w:t>DELETE api/</w:t>
       </w:r>
@@ -1346,6 +1356,7 @@
           <w:color w:val="000000"/>
           <w:sz w:val="25"/>
           <w:szCs w:val="25"/>
+          <w:highlight w:val="yellow"/>
         </w:rPr>
         <w:t>carts</w:t>
       </w:r>
@@ -1357,6 +1368,7 @@
           <w:color w:val="000000"/>
           <w:sz w:val="25"/>
           <w:szCs w:val="25"/>
+          <w:highlight w:val="yellow"/>
         </w:rPr>
         <w:t>/:cid</w:t>
       </w:r>
@@ -1367,6 +1379,7 @@
           <w:color w:val="000000"/>
           <w:sz w:val="25"/>
           <w:szCs w:val="25"/>
+          <w:highlight w:val="yellow"/>
         </w:rPr>
         <w:t>/</w:t>
       </w:r>
@@ -1377,6 +1390,7 @@
           <w:color w:val="000000"/>
           <w:sz w:val="25"/>
           <w:szCs w:val="25"/>
+          <w:highlight w:val="yellow"/>
         </w:rPr>
         <w:t>products</w:t>
       </w:r>
@@ -1387,6 +1401,7 @@
           <w:color w:val="000000"/>
           <w:sz w:val="25"/>
           <w:szCs w:val="25"/>
+          <w:highlight w:val="yellow"/>
         </w:rPr>
         <w:t>/:</w:t>
       </w:r>
@@ -1397,6 +1412,7 @@
           <w:color w:val="000000"/>
           <w:sz w:val="25"/>
           <w:szCs w:val="25"/>
+          <w:highlight w:val="yellow"/>
         </w:rPr>
         <w:t>pid</w:t>
       </w:r>
@@ -1407,6 +1423,7 @@
           <w:color w:val="000000"/>
           <w:sz w:val="25"/>
           <w:szCs w:val="25"/>
+          <w:highlight w:val="yellow"/>
         </w:rPr>
         <w:t xml:space="preserve"> deberá eliminar del carrito el producto seleccionado.</w:t>
       </w:r>
@@ -1425,14 +1442,16 @@
           <w:color w:val="000000"/>
           <w:sz w:val="25"/>
           <w:szCs w:val="25"/>
-        </w:rPr>
-      </w:pPr>
-      <w:r>
-        <w:rPr>
-          <w:rFonts w:ascii="DM Sans" w:hAnsi="DM Sans"/>
-          <w:color w:val="000000"/>
-          <w:sz w:val="25"/>
-          <w:szCs w:val="25"/>
+          <w:highlight w:val="yellow"/>
+        </w:rPr>
+      </w:pPr>
+      <w:r>
+        <w:rPr>
+          <w:rFonts w:ascii="DM Sans" w:hAnsi="DM Sans"/>
+          <w:color w:val="000000"/>
+          <w:sz w:val="25"/>
+          <w:szCs w:val="25"/>
+          <w:highlight w:val="yellow"/>
         </w:rPr>
         <w:t>PUT api/</w:t>
       </w:r>
@@ -1443,6 +1462,7 @@
           <w:color w:val="000000"/>
           <w:sz w:val="25"/>
           <w:szCs w:val="25"/>
+          <w:highlight w:val="yellow"/>
         </w:rPr>
         <w:t>carts</w:t>
       </w:r>
@@ -1454,6 +1474,7 @@
           <w:color w:val="000000"/>
           <w:sz w:val="25"/>
           <w:szCs w:val="25"/>
+          <w:highlight w:val="yellow"/>
         </w:rPr>
         <w:t>/:cid</w:t>
       </w:r>
@@ -1464,6 +1485,7 @@
           <w:color w:val="000000"/>
           <w:sz w:val="25"/>
           <w:szCs w:val="25"/>
+          <w:highlight w:val="yellow"/>
         </w:rPr>
         <w:t xml:space="preserve"> deberá actualizar el carrito con un arreglo de productos con el formato especificado arriba.</w:t>
       </w:r>
@@ -1482,14 +1504,16 @@
           <w:color w:val="000000"/>
           <w:sz w:val="25"/>
           <w:szCs w:val="25"/>
-        </w:rPr>
-      </w:pPr>
-      <w:r>
-        <w:rPr>
-          <w:rFonts w:ascii="DM Sans" w:hAnsi="DM Sans"/>
-          <w:color w:val="000000"/>
-          <w:sz w:val="25"/>
-          <w:szCs w:val="25"/>
+          <w:highlight w:val="yellow"/>
+        </w:rPr>
+      </w:pPr>
+      <w:r>
+        <w:rPr>
+          <w:rFonts w:ascii="DM Sans" w:hAnsi="DM Sans"/>
+          <w:color w:val="000000"/>
+          <w:sz w:val="25"/>
+          <w:szCs w:val="25"/>
+          <w:highlight w:val="yellow"/>
         </w:rPr>
         <w:t>PUT api/</w:t>
       </w:r>
@@ -1500,6 +1524,7 @@
           <w:color w:val="000000"/>
           <w:sz w:val="25"/>
           <w:szCs w:val="25"/>
+          <w:highlight w:val="yellow"/>
         </w:rPr>
         <w:t>carts</w:t>
       </w:r>
@@ -1511,6 +1536,7 @@
           <w:color w:val="000000"/>
           <w:sz w:val="25"/>
           <w:szCs w:val="25"/>
+          <w:highlight w:val="yellow"/>
         </w:rPr>
         <w:t>/:cid</w:t>
       </w:r>
@@ -1521,6 +1547,7 @@
           <w:color w:val="000000"/>
           <w:sz w:val="25"/>
           <w:szCs w:val="25"/>
+          <w:highlight w:val="yellow"/>
         </w:rPr>
         <w:t>/</w:t>
       </w:r>
@@ -1531,6 +1558,7 @@
           <w:color w:val="000000"/>
           <w:sz w:val="25"/>
           <w:szCs w:val="25"/>
+          <w:highlight w:val="yellow"/>
         </w:rPr>
         <w:t>products</w:t>
       </w:r>
@@ -1541,6 +1569,7 @@
           <w:color w:val="000000"/>
           <w:sz w:val="25"/>
           <w:szCs w:val="25"/>
+          <w:highlight w:val="yellow"/>
         </w:rPr>
         <w:t>/:</w:t>
       </w:r>
@@ -1551,6 +1580,7 @@
           <w:color w:val="000000"/>
           <w:sz w:val="25"/>
           <w:szCs w:val="25"/>
+          <w:highlight w:val="yellow"/>
         </w:rPr>
         <w:t>pid</w:t>
       </w:r>
@@ -1561,6 +1591,7 @@
           <w:color w:val="000000"/>
           <w:sz w:val="25"/>
           <w:szCs w:val="25"/>
+          <w:highlight w:val="yellow"/>
         </w:rPr>
         <w:t xml:space="preserve"> deberá poder actualizar SÓLO la cantidad de ejemplares del producto por cualquier cantidad pasada desde </w:t>
       </w:r>
@@ -1571,6 +1602,7 @@
           <w:color w:val="000000"/>
           <w:sz w:val="25"/>
           <w:szCs w:val="25"/>
+          <w:highlight w:val="yellow"/>
         </w:rPr>
         <w:t>req.body</w:t>
       </w:r>
@@ -1590,14 +1622,16 @@
           <w:color w:val="000000"/>
           <w:sz w:val="25"/>
           <w:szCs w:val="25"/>
-        </w:rPr>
-      </w:pPr>
-      <w:r>
-        <w:rPr>
-          <w:rFonts w:ascii="DM Sans" w:hAnsi="DM Sans"/>
-          <w:color w:val="000000"/>
-          <w:sz w:val="25"/>
-          <w:szCs w:val="25"/>
+          <w:highlight w:val="yellow"/>
+        </w:rPr>
+      </w:pPr>
+      <w:r>
+        <w:rPr>
+          <w:rFonts w:ascii="DM Sans" w:hAnsi="DM Sans"/>
+          <w:color w:val="000000"/>
+          <w:sz w:val="25"/>
+          <w:szCs w:val="25"/>
+          <w:highlight w:val="yellow"/>
         </w:rPr>
         <w:t>DELETE api/</w:t>
       </w:r>
@@ -1608,6 +1642,7 @@
           <w:color w:val="000000"/>
           <w:sz w:val="25"/>
           <w:szCs w:val="25"/>
+          <w:highlight w:val="yellow"/>
         </w:rPr>
         <w:t>carts</w:t>
       </w:r>
@@ -1619,6 +1654,7 @@
           <w:color w:val="000000"/>
           <w:sz w:val="25"/>
           <w:szCs w:val="25"/>
+          <w:highlight w:val="yellow"/>
         </w:rPr>
         <w:t>/:cid</w:t>
       </w:r>
@@ -1629,6 +1665,7 @@
           <w:color w:val="000000"/>
           <w:sz w:val="25"/>
           <w:szCs w:val="25"/>
+          <w:highlight w:val="yellow"/>
         </w:rPr>
         <w:t xml:space="preserve"> deberá eliminar todos los productos del carrito </w:t>
       </w:r>
@@ -1647,14 +1684,16 @@
           <w:color w:val="000000"/>
           <w:sz w:val="25"/>
           <w:szCs w:val="25"/>
-        </w:rPr>
-      </w:pPr>
-      <w:r>
-        <w:rPr>
-          <w:rFonts w:ascii="DM Sans" w:hAnsi="DM Sans"/>
-          <w:color w:val="000000"/>
-          <w:sz w:val="25"/>
-          <w:szCs w:val="25"/>
+          <w:highlight w:val="yellow"/>
+        </w:rPr>
+      </w:pPr>
+      <w:r>
+        <w:rPr>
+          <w:rFonts w:ascii="DM Sans" w:hAnsi="DM Sans"/>
+          <w:color w:val="000000"/>
+          <w:sz w:val="25"/>
+          <w:szCs w:val="25"/>
+          <w:highlight w:val="yellow"/>
         </w:rPr>
         <w:t xml:space="preserve">Esta vez, para el modelo de </w:t>
       </w:r>
@@ -1665,6 +1704,7 @@
           <w:color w:val="000000"/>
           <w:sz w:val="25"/>
           <w:szCs w:val="25"/>
+          <w:highlight w:val="yellow"/>
         </w:rPr>
         <w:t>Carts</w:t>
       </w:r>
@@ -1675,6 +1715,7 @@
           <w:color w:val="000000"/>
           <w:sz w:val="25"/>
           <w:szCs w:val="25"/>
+          <w:highlight w:val="yellow"/>
         </w:rPr>
         <w:t xml:space="preserve">, en su propiedad </w:t>
       </w:r>
@@ -1685,6 +1726,7 @@
           <w:color w:val="000000"/>
           <w:sz w:val="25"/>
           <w:szCs w:val="25"/>
+          <w:highlight w:val="yellow"/>
         </w:rPr>
         <w:t>products</w:t>
       </w:r>
@@ -1695,6 +1737,7 @@
           <w:color w:val="000000"/>
           <w:sz w:val="25"/>
           <w:szCs w:val="25"/>
+          <w:highlight w:val="yellow"/>
         </w:rPr>
         <w:t xml:space="preserve">, el id de cada producto generado dentro del array tiene que hacer referencia al modelo de </w:t>
       </w:r>
@@ -1705,6 +1748,7 @@
           <w:color w:val="000000"/>
           <w:sz w:val="25"/>
           <w:szCs w:val="25"/>
+          <w:highlight w:val="yellow"/>
         </w:rPr>
         <w:t>Products</w:t>
       </w:r>
@@ -1715,6 +1759,7 @@
           <w:color w:val="000000"/>
           <w:sz w:val="25"/>
           <w:szCs w:val="25"/>
+          <w:highlight w:val="yellow"/>
         </w:rPr>
         <w:t xml:space="preserve">. Modificar la ruta </w:t>
       </w:r>
@@ -1725,6 +1770,7 @@
           <w:color w:val="000000"/>
           <w:sz w:val="25"/>
           <w:szCs w:val="25"/>
+          <w:highlight w:val="yellow"/>
         </w:rPr>
         <w:t>/:cid</w:t>
       </w:r>
@@ -1735,6 +1781,7 @@
           <w:color w:val="000000"/>
           <w:sz w:val="25"/>
           <w:szCs w:val="25"/>
+          <w:highlight w:val="yellow"/>
         </w:rPr>
         <w:t xml:space="preserve"> para que al traer todos los productos, los traiga completos mediante un “</w:t>
       </w:r>
@@ -1745,6 +1792,7 @@
           <w:color w:val="000000"/>
           <w:sz w:val="25"/>
           <w:szCs w:val="25"/>
+          <w:highlight w:val="yellow"/>
         </w:rPr>
         <w:t>populate</w:t>
       </w:r>
@@ -1755,6 +1803,7 @@
           <w:color w:val="000000"/>
           <w:sz w:val="25"/>
           <w:szCs w:val="25"/>
+          <w:highlight w:val="yellow"/>
         </w:rPr>
         <w:t>”. De esta manera almacenamos sólo el Id, pero al solicitarlo podemos desglosar los productos asociados.</w:t>
       </w:r>
@@ -2129,6 +2178,111 @@
       </w:r>
     </w:p>
     <w:p/>
+    <w:p/>
+    <w:p>
+      <w:r>
+        <w:t xml:space="preserve">**En el ultimo punto la ruta </w:t>
+      </w:r>
+      <w:proofErr w:type="spellStart"/>
+      <w:r>
+        <w:t>esta</w:t>
+      </w:r>
+      <w:proofErr w:type="spellEnd"/>
+      <w:r>
+        <w:t xml:space="preserve"> marcada como </w:t>
+      </w:r>
+      <w:r>
+        <w:rPr>
+          <w:rFonts w:ascii="DM Sans" w:hAnsi="DM Sans"/>
+          <w:color w:val="000000"/>
+          <w:sz w:val="25"/>
+          <w:szCs w:val="25"/>
+          <w:highlight w:val="yellow"/>
+        </w:rPr>
+        <w:t>‘/</w:t>
+      </w:r>
+      <w:proofErr w:type="spellStart"/>
+      <w:r>
+        <w:rPr>
+          <w:rFonts w:ascii="DM Sans" w:hAnsi="DM Sans"/>
+          <w:color w:val="000000"/>
+          <w:sz w:val="25"/>
+          <w:szCs w:val="25"/>
+          <w:highlight w:val="yellow"/>
+        </w:rPr>
+        <w:t>carts</w:t>
+      </w:r>
+      <w:proofErr w:type="spellEnd"/>
+      <w:proofErr w:type="gramStart"/>
+      <w:r>
+        <w:rPr>
+          <w:rFonts w:ascii="DM Sans" w:hAnsi="DM Sans"/>
+          <w:color w:val="000000"/>
+          <w:sz w:val="25"/>
+          <w:szCs w:val="25"/>
+          <w:highlight w:val="yellow"/>
+        </w:rPr>
+        <w:t>/:cid</w:t>
+      </w:r>
+      <w:proofErr w:type="gramEnd"/>
+      <w:r>
+        <w:t xml:space="preserve"> pero en realidad según lo de la entrega debería ser </w:t>
+      </w:r>
+      <w:r>
+        <w:rPr>
+          <w:rFonts w:ascii="DM Sans" w:hAnsi="DM Sans"/>
+          <w:color w:val="000000"/>
+          <w:sz w:val="25"/>
+          <w:szCs w:val="25"/>
+          <w:highlight w:val="yellow"/>
+        </w:rPr>
+        <w:t>‘/</w:t>
+      </w:r>
+      <w:r>
+        <w:rPr>
+          <w:rFonts w:ascii="DM Sans" w:hAnsi="DM Sans"/>
+          <w:color w:val="000000"/>
+          <w:sz w:val="25"/>
+          <w:szCs w:val="25"/>
+          <w:highlight w:val="yellow"/>
+        </w:rPr>
+        <w:t>api/</w:t>
+      </w:r>
+      <w:proofErr w:type="spellStart"/>
+      <w:r>
+        <w:rPr>
+          <w:rFonts w:ascii="DM Sans" w:hAnsi="DM Sans"/>
+          <w:color w:val="000000"/>
+          <w:sz w:val="25"/>
+          <w:szCs w:val="25"/>
+          <w:highlight w:val="yellow"/>
+        </w:rPr>
+        <w:t>carts</w:t>
+      </w:r>
+      <w:proofErr w:type="spellEnd"/>
+      <w:r>
+        <w:rPr>
+          <w:rFonts w:ascii="DM Sans" w:hAnsi="DM Sans"/>
+          <w:color w:val="000000"/>
+          <w:sz w:val="25"/>
+          <w:szCs w:val="25"/>
+          <w:highlight w:val="yellow"/>
+        </w:rPr>
+        <w:t xml:space="preserve">/:cid </w:t>
+      </w:r>
+      <w:r>
+        <w:rPr>
+          <w:rFonts w:ascii="DM Sans" w:hAnsi="DM Sans"/>
+          <w:color w:val="000000"/>
+          <w:sz w:val="25"/>
+          <w:szCs w:val="25"/>
+        </w:rPr>
+        <w:t xml:space="preserve"> </w:t>
+      </w:r>
+      <w:r>
+        <w:t xml:space="preserve">que es donde ya estaban ruteados los carritos, solo como aclaración! </w:t>
+      </w:r>
+    </w:p>
     <w:sectPr>
       <w:pgSz w:w="11906" w:h="16838"/>
       <w:pgMar w:top="1417" w:right="1701" w:bottom="1417" w:left="1701" w:header="708" w:footer="708" w:gutter="0"/>

</xml_diff>